<commit_message>
changing to ms forms (2)
</commit_message>
<xml_diff>
--- a/Research_Assistant_Scheme.docx
+++ b/Research_Assistant_Scheme.docx
@@ -44,7 +44,7 @@
       </w:r>
     </w:p>
     <w:bookmarkEnd w:id="20"/>
-    <w:bookmarkStart w:id="21" w:name="how-to-advertise-for-a-voluntary-ra"/>
+    <w:bookmarkStart w:id="22" w:name="how-to-advertise-for-a-voluntary-ra"/>
     <w:p>
       <w:pPr>
         <w:pStyle w:val="Heading2"/>
@@ -58,7 +58,24 @@
         <w:pStyle w:val="FirstParagraph"/>
       </w:pPr>
       <w:r>
-        <w:t xml:space="preserve">If you wish to advertise for a volunteer research assistant to work on your research project, please fill out the template attached and provide a short description of the research project(s) you would like your potential RAs to be working on by</w:t>
+        <w:t xml:space="preserve">If you wish to advertise for a volunteer research assistant to work on your research project, please fill out the</w:t>
+      </w:r>
+      <w:r>
+        <w:t xml:space="preserve"> </w:t>
+      </w:r>
+      <w:hyperlink r:id="rId21">
+        <w:r>
+          <w:rPr>
+            <w:rStyle w:val="Hyperlink"/>
+          </w:rPr>
+          <w:t xml:space="preserve">Research Assistant Scheme Project Description Form</w:t>
+        </w:r>
+      </w:hyperlink>
+      <w:r>
+        <w:t xml:space="preserve"> </w:t>
+      </w:r>
+      <w:r>
+        <w:t xml:space="preserve">by</w:t>
       </w:r>
       <w:r>
         <w:t xml:space="preserve"> </w:t>
@@ -74,8 +91,8 @@
         <w:t xml:space="preserve">. Please note the projects from last year will not be consulted, so you will not have any project listed if you do not provide me project titles this time. Once I have collated all the projects, I will advertise them to students from Level 4 to Level 7 inviting applications.</w:t>
       </w:r>
     </w:p>
-    <w:bookmarkEnd w:id="21"/>
-    <w:bookmarkStart w:id="22" w:name="what-you-need-to-send"/>
+    <w:bookmarkEnd w:id="22"/>
+    <w:bookmarkStart w:id="23" w:name="what-you-need-to-send"/>
     <w:p>
       <w:pPr>
         <w:pStyle w:val="Heading2"/>
@@ -116,8 +133,8 @@
         <w:t xml:space="preserve">if your project has a big statistics component) and research fields (e.g. clinical psychology, social psychology, neuroscience etc.) for each project. The additional information will help the students align their career development plan with the research activities.</w:t>
       </w:r>
     </w:p>
-    <w:bookmarkEnd w:id="22"/>
-    <w:bookmarkStart w:id="23" w:name="recruitment-procedure"/>
+    <w:bookmarkEnd w:id="23"/>
+    <w:bookmarkStart w:id="24" w:name="recruitment-procedure"/>
     <w:p>
       <w:pPr>
         <w:pStyle w:val="Heading2"/>
@@ -134,7 +151,7 @@
         <w:t xml:space="preserve">RA applications will be received during a period of two weeks after the scheme announcement is placed on Brightspace. Each applicant should submit a CV and a short cover letter. Staff members are encouraged to interview all applicants if possible (though this is not desirable for very popular topics). Make sure that you will provide feedback for the interviews even if the applicants have not succeeded. This will provide these students with a valuable experience.</w:t>
       </w:r>
     </w:p>
-    <w:bookmarkEnd w:id="23"/>
+    <w:bookmarkEnd w:id="24"/>
     <w:bookmarkStart w:id="25" w:name="deadlines"/>
     <w:p>
       <w:pPr>
@@ -176,25 +193,8 @@
         <w:t xml:space="preserve">date</w:t>
       </w:r>
       <w:r>
-        <w:t xml:space="preserve">: Project summaries to be sent to Matt using the link below. If you’re reading this in Word then control-click on the link.</w:t>
-      </w:r>
-    </w:p>
-    <w:p>
-      <w:pPr>
-        <w:pStyle w:val="Compact"/>
-        <w:numPr>
-          <w:ilvl w:val="1"/>
-          <w:numId w:val="1002"/>
-        </w:numPr>
-      </w:pPr>
-      <w:hyperlink r:id="rId24">
-        <w:r>
-          <w:rPr>
-            <w:rStyle w:val="Hyperlink"/>
-          </w:rPr>
-          <w:t xml:space="preserve">mgreen@bournemouth.ac.uk?subject=Voluntary RA Scheme Application</w:t>
-        </w:r>
-      </w:hyperlink>
+        <w:t xml:space="preserve">: Project summaries to be sent to Matt</w:t>
+      </w:r>
     </w:p>
     <w:p>
       <w:pPr>
@@ -549,9 +549,6 @@
     <w:abstractNumId w:val="990"/>
   </w:num>
   <w:num w:numId="1001">
-    <w:abstractNumId w:val="991"/>
-  </w:num>
-  <w:num w:numId="1002">
     <w:abstractNumId w:val="991"/>
   </w:num>
 </w:numbering>

</xml_diff>

<commit_message>
changing to ms forms (4)
</commit_message>
<xml_diff>
--- a/Research_Assistant_Scheme.docx
+++ b/Research_Assistant_Scheme.docx
@@ -193,8 +193,19 @@
         <w:t xml:space="preserve">date</w:t>
       </w:r>
       <w:r>
-        <w:t xml:space="preserve">: Project summaries to be sent to Matt</w:t>
-      </w:r>
+        <w:t xml:space="preserve">: Project summaries to be sent to Matt using the</w:t>
+      </w:r>
+      <w:r>
+        <w:t xml:space="preserve"> </w:t>
+      </w:r>
+      <w:hyperlink r:id="rId21">
+        <w:r>
+          <w:rPr>
+            <w:rStyle w:val="Hyperlink"/>
+          </w:rPr>
+          <w:t xml:space="preserve">Research Assistant Scheme Project Description Form</w:t>
+        </w:r>
+      </w:hyperlink>
     </w:p>
     <w:p>
       <w:pPr>

</xml_diff>